<commit_message>
Version 2.1.0 1. for app controller use cache keys in base controller 2. for api controller use CacheKeyBase class
</commit_message>
<xml_diff>
--- a/IP Rehab Project Document.docx
+++ b/IP Rehab Project Document.docx
@@ -15,11 +15,9 @@
       <w:r>
         <w:t xml:space="preserve"> (</w:t>
       </w:r>
-      <w:proofErr w:type="spellStart"/>
       <w:r>
         <w:t>IPRehab</w:t>
       </w:r>
-      <w:proofErr w:type="spellEnd"/>
       <w:r>
         <w:t>)</w:t>
       </w:r>
@@ -66,164 +64,35 @@
       </w:r>
     </w:p>
     <w:p>
-      <w:pPr>
-        <w:ind w:firstLine="720"/>
-      </w:pPr>
-      <w:r>
-        <w:t xml:space="preserve">Scott Dieffenbach </w:t>
-      </w:r>
-      <w:r>
-        <w:t>(</w:t>
-      </w:r>
-      <w:r>
-        <w:t>Database/IIS configuration</w:t>
-      </w:r>
-      <w:r>
-        <w:t>)</w:t>
+      <w:r>
+        <w:t>Folders for source code:</w:t>
+      </w:r>
+      <w:r>
+        <w:t xml:space="preserve"> NA</w:t>
       </w:r>
     </w:p>
     <w:p>
       <w:r>
-        <w:t>Web URL’s:</w:t>
+        <w:t>TFS location:</w:t>
       </w:r>
     </w:p>
     <w:p>
       <w:r>
-        <w:t>Production</w:t>
-      </w:r>
-      <w:r>
-        <w:t xml:space="preserve"> Web App</w:t>
-      </w:r>
-      <w:r>
-        <w:t xml:space="preserve">: </w:t>
-      </w:r>
-      <w:hyperlink r:id="rId8">
-        <w:r>
-          <w:rPr>
-            <w:rStyle w:val="Hyperlink"/>
-            <w:rFonts w:ascii="Calibri" w:eastAsia="Calibri" w:hAnsi="Calibri" w:cs="Calibri"/>
-          </w:rPr>
-          <w:t>https://vaww.vssc.med.va.gov/IPRehabMetrics</w:t>
-        </w:r>
-      </w:hyperlink>
-      <w:r>
-        <w:rPr>
-          <w:rStyle w:val="Hyperlink"/>
-          <w:rFonts w:ascii="Calibri" w:eastAsia="Calibri" w:hAnsi="Calibri" w:cs="Calibri"/>
-        </w:rPr>
-        <w:br/>
-      </w:r>
-      <w:r>
-        <w:t xml:space="preserve">Production </w:t>
-      </w:r>
-      <w:bookmarkStart w:id="0" w:name="_Hlk74060541"/>
-      <w:proofErr w:type="spellStart"/>
-      <w:r>
-        <w:t>WebAPI</w:t>
-      </w:r>
-      <w:proofErr w:type="spellEnd"/>
-      <w:r>
-        <w:t xml:space="preserve"> Service</w:t>
-      </w:r>
-      <w:bookmarkEnd w:id="0"/>
-      <w:r>
-        <w:t xml:space="preserve">: </w:t>
-      </w:r>
-      <w:hyperlink r:id="rId9">
-        <w:r>
-          <w:rPr>
-            <w:rStyle w:val="Hyperlink"/>
-            <w:rFonts w:ascii="Calibri" w:eastAsia="Calibri" w:hAnsi="Calibri" w:cs="Calibri"/>
-          </w:rPr>
-          <w:t>https://vaww.vssc.med.va.gov/IPRehabMetricsWebAPI/Swagger</w:t>
-        </w:r>
-      </w:hyperlink>
-      <w:r>
-        <w:br/>
-      </w:r>
-      <w:r>
-        <w:t>Test</w:t>
-      </w:r>
-      <w:r>
-        <w:t xml:space="preserve"> Web App</w:t>
-      </w:r>
-      <w:r>
-        <w:t xml:space="preserve">: </w:t>
-      </w:r>
-      <w:hyperlink r:id="rId10">
-        <w:r>
-          <w:rPr>
-            <w:rStyle w:val="Hyperlink"/>
-          </w:rPr>
-          <w:t>https://vhaausweb3.vha.med.va.gov/IPRehabMetrics</w:t>
-        </w:r>
-      </w:hyperlink>
-      <w:r>
-        <w:rPr>
-          <w:rStyle w:val="Hyperlink"/>
-        </w:rPr>
-        <w:br/>
-      </w:r>
-      <w:r>
-        <w:t xml:space="preserve">Test </w:t>
-      </w:r>
-      <w:proofErr w:type="spellStart"/>
-      <w:r>
-        <w:t>WebAPI</w:t>
-      </w:r>
-      <w:proofErr w:type="spellEnd"/>
-      <w:r>
-        <w:t xml:space="preserve"> Service: </w:t>
-      </w:r>
-      <w:hyperlink r:id="rId11">
-        <w:r>
-          <w:rPr>
-            <w:rStyle w:val="Hyperlink"/>
-          </w:rPr>
-          <w:t>https://vhaausweb3.vha.med.va.gov/IPRehabMetrics</w:t>
-        </w:r>
-      </w:hyperlink>
-      <w:r>
-        <w:rPr>
-          <w:rStyle w:val="Hyperlink"/>
-        </w:rPr>
-        <w:t>WebAPI/Swagger</w:t>
+        <w:tab/>
+        <w:t xml:space="preserve">Collection name: </w:t>
+      </w:r>
+      <w:r>
+        <w:t>WebApps</w:t>
       </w:r>
     </w:p>
     <w:p>
       <w:r>
-        <w:t>Folders for source code:</w:t>
-      </w:r>
-      <w:r>
-        <w:t xml:space="preserve"> NA</w:t>
-      </w:r>
-    </w:p>
-    <w:p>
-      <w:r>
-        <w:t>TFS location:</w:t>
-      </w:r>
-    </w:p>
-    <w:p>
-      <w:r>
-        <w:tab/>
-        <w:t xml:space="preserve">Collection name: </w:t>
-      </w:r>
-      <w:proofErr w:type="spellStart"/>
-      <w:r>
-        <w:t>WebApps</w:t>
-      </w:r>
-      <w:proofErr w:type="spellEnd"/>
-    </w:p>
-    <w:p>
-      <w:r>
         <w:tab/>
         <w:t xml:space="preserve">Project name: </w:t>
       </w:r>
-      <w:proofErr w:type="spellStart"/>
       <w:r>
         <w:t>RehabMetricsAndOutcomes</w:t>
       </w:r>
-      <w:proofErr w:type="spellEnd"/>
     </w:p>
     <w:p>
       <w:r>
@@ -288,6 +157,7 @@
           </w:tcPr>
           <w:p>
             <w:pPr>
+              <w:jc w:val="center"/>
               <w:rPr>
                 <w:b/>
                 <w:bCs/>
@@ -317,7 +187,7 @@
             <w:tcW w:w="6498" w:type="dxa"/>
           </w:tcPr>
           <w:p>
-            <w:hyperlink r:id="rId12" w:history="1">
+            <w:hyperlink r:id="rId8" w:history="1">
               <w:r>
                 <w:rPr>
                   <w:rStyle w:val="Hyperlink"/>
@@ -352,7 +222,11 @@
             <w:tcW w:w="1455" w:type="dxa"/>
             <w:vMerge/>
           </w:tcPr>
-          <w:p/>
+          <w:p>
+            <w:pPr>
+              <w:jc w:val="center"/>
+            </w:pPr>
+          </w:p>
         </w:tc>
         <w:tc>
           <w:tcPr>
@@ -369,7 +243,7 @@
             <w:tcW w:w="6498" w:type="dxa"/>
           </w:tcPr>
           <w:p>
-            <w:hyperlink r:id="rId13" w:history="1">
+            <w:hyperlink r:id="rId9" w:history="1">
               <w:r>
                 <w:t>\\V</w:t>
               </w:r>
@@ -409,6 +283,7 @@
           </w:tcPr>
           <w:p>
             <w:pPr>
+              <w:jc w:val="center"/>
               <w:rPr>
                 <w:b/>
                 <w:bCs/>
@@ -456,7 +331,11 @@
             <w:tcW w:w="1455" w:type="dxa"/>
             <w:vMerge/>
           </w:tcPr>
-          <w:p/>
+          <w:p>
+            <w:pPr>
+              <w:jc w:val="center"/>
+            </w:pPr>
+          </w:p>
         </w:tc>
         <w:tc>
           <w:tcPr>
@@ -514,6 +393,7 @@
           </w:tcPr>
           <w:p>
             <w:pPr>
+              <w:jc w:val="center"/>
               <w:rPr>
                 <w:b/>
                 <w:bCs/>
@@ -543,12 +423,12 @@
             <w:tcW w:w="6498" w:type="dxa"/>
           </w:tcPr>
           <w:p>
-            <w:hyperlink r:id="rId14" w:history="1">
+            <w:hyperlink r:id="rId10" w:history="1">
               <w:r>
                 <w:rPr>
                   <w:rStyle w:val="Hyperlink"/>
                 </w:rPr>
-                <w:t>https://VaWW.vssc.med.va.gov/IPRehabmetrics</w:t>
+                <w:t>https://vaww.vssc.med.va.gov/IPRehabmetrics/swagger</w:t>
               </w:r>
             </w:hyperlink>
           </w:p>
@@ -579,6 +459,7 @@
           </w:tcPr>
           <w:p>
             <w:pPr>
+              <w:jc w:val="center"/>
               <w:rPr>
                 <w:b/>
                 <w:bCs/>
@@ -628,9 +509,12 @@
         <w:tc>
           <w:tcPr>
             <w:tcW w:w="1455" w:type="dxa"/>
+            <w:vMerge w:val="restart"/>
+            <w:vAlign w:val="center"/>
           </w:tcPr>
           <w:p>
             <w:pPr>
+              <w:jc w:val="center"/>
               <w:rPr>
                 <w:b/>
                 <w:bCs/>
@@ -651,6 +535,55 @@
           </w:tcPr>
           <w:p>
             <w:r>
+              <w:t>URL</w:t>
+            </w:r>
+          </w:p>
+        </w:tc>
+        <w:tc>
+          <w:tcPr>
+            <w:tcW w:w="6498" w:type="dxa"/>
+          </w:tcPr>
+          <w:p/>
+        </w:tc>
+      </w:tr>
+      <w:tr>
+        <w:trPr>
+          <w:jc w:val="center"/>
+        </w:trPr>
+        <w:tc>
+          <w:tcPr>
+            <w:tcW w:w="1401" w:type="dxa"/>
+            <w:vMerge/>
+          </w:tcPr>
+          <w:p>
+            <w:pPr>
+              <w:rPr>
+                <w:b/>
+                <w:bCs/>
+              </w:rPr>
+            </w:pPr>
+          </w:p>
+        </w:tc>
+        <w:tc>
+          <w:tcPr>
+            <w:tcW w:w="1455" w:type="dxa"/>
+            <w:vMerge/>
+          </w:tcPr>
+          <w:p>
+            <w:pPr>
+              <w:rPr>
+                <w:b/>
+                <w:bCs/>
+              </w:rPr>
+            </w:pPr>
+          </w:p>
+        </w:tc>
+        <w:tc>
+          <w:tcPr>
+            <w:tcW w:w="942" w:type="dxa"/>
+          </w:tcPr>
+          <w:p>
+            <w:r>
               <w:t>UNC</w:t>
             </w:r>
           </w:p>
@@ -661,13 +594,7 @@
           </w:tcPr>
           <w:p>
             <w:r>
-              <w:t>\\VhaAusWeb3.vha.med.va.gov\IPRehabMetrics</w:t>
-            </w:r>
-            <w:r>
-              <w:t>WebAPI</w:t>
-            </w:r>
-            <w:r>
-              <w:t>TEST</w:t>
+              <w:t>\\VhaAusWeb3.vha.med.va.gov\IPRehabMetricsWebAPITEST</w:t>
             </w:r>
           </w:p>
         </w:tc>
@@ -715,15 +642,7 @@
         </w:numPr>
       </w:pPr>
       <w:r>
-        <w:t xml:space="preserve">Optional: manually restore </w:t>
-      </w:r>
-      <w:proofErr w:type="spellStart"/>
-      <w:r>
-        <w:t>Nuget</w:t>
-      </w:r>
-      <w:proofErr w:type="spellEnd"/>
-      <w:r>
-        <w:t xml:space="preserve"> package</w:t>
+        <w:t>Optional: manually restore Nuget package</w:t>
       </w:r>
     </w:p>
     <w:p>
@@ -747,15 +666,7 @@
         <w:t xml:space="preserve">project </w:t>
       </w:r>
       <w:r>
-        <w:t xml:space="preserve">folder where </w:t>
-      </w:r>
-      <w:proofErr w:type="spellStart"/>
-      <w:r>
-        <w:t>package.json</w:t>
-      </w:r>
-      <w:proofErr w:type="spellEnd"/>
-      <w:r>
-        <w:t xml:space="preserve"> </w:t>
+        <w:t xml:space="preserve">folder where package.json </w:t>
       </w:r>
       <w:r>
         <w:t xml:space="preserve">resides </w:t>
@@ -786,7 +697,7 @@
                     <pic:cNvPicPr/>
                   </pic:nvPicPr>
                   <pic:blipFill>
-                    <a:blip r:embed="rId15">
+                    <a:blip r:embed="rId11">
                       <a:extLst>
                         <a:ext uri="{28A0092B-C50C-407E-A947-70E740481C1C}">
                           <a14:useLocalDpi xmlns:a14="http://schemas.microsoft.com/office/drawing/2010/main" val="0"/>
@@ -840,15 +751,10 @@
           <w:ilvl w:val="0"/>
           <w:numId w:val="1"/>
         </w:numPr>
-        <w:rPr>
-          <w:rFonts w:eastAsiaTheme="minorEastAsia"/>
-        </w:rPr>
-      </w:pPr>
-      <w:proofErr w:type="spellStart"/>
-      <w:r>
-        <w:t>IPRehabModel</w:t>
-      </w:r>
-      <w:proofErr w:type="spellEnd"/>
+      </w:pPr>
+      <w:r>
+        <w:t>IPRehabWebAPI2</w:t>
+      </w:r>
     </w:p>
     <w:p>
       <w:pPr>
@@ -857,69 +763,19 @@
           <w:ilvl w:val="0"/>
           <w:numId w:val="1"/>
         </w:numPr>
-        <w:rPr>
-          <w:rFonts w:eastAsiaTheme="minorEastAsia"/>
-        </w:rPr>
-      </w:pPr>
-      <w:proofErr w:type="spellStart"/>
-      <w:r>
-        <w:t>PatientModel</w:t>
-      </w:r>
-      <w:proofErr w:type="spellEnd"/>
+      </w:pPr>
+      <w:r>
+        <w:t>IPRehab</w:t>
+      </w:r>
     </w:p>
     <w:p>
-      <w:pPr>
-        <w:pStyle w:val="ListParagraph"/>
-        <w:numPr>
-          <w:ilvl w:val="0"/>
-          <w:numId w:val="1"/>
-        </w:numPr>
-      </w:pPr>
-      <w:proofErr w:type="spellStart"/>
+      <w:r>
+        <w:t xml:space="preserve">From menu select Publish </w:t>
+      </w:r>
       <w:r>
         <w:t>IPRehab</w:t>
       </w:r>
       <w:r>
-        <w:t>Repository</w:t>
-      </w:r>
-      <w:proofErr w:type="spellEnd"/>
-    </w:p>
-    <w:p>
-      <w:pPr>
-        <w:pStyle w:val="ListParagraph"/>
-        <w:numPr>
-          <w:ilvl w:val="0"/>
-          <w:numId w:val="1"/>
-        </w:numPr>
-      </w:pPr>
-      <w:r>
-        <w:t>IPRehabWebAPI2</w:t>
-      </w:r>
-    </w:p>
-    <w:p>
-      <w:pPr>
-        <w:pStyle w:val="ListParagraph"/>
-        <w:numPr>
-          <w:ilvl w:val="0"/>
-          <w:numId w:val="1"/>
-        </w:numPr>
-      </w:pPr>
-      <w:proofErr w:type="spellStart"/>
-      <w:r>
-        <w:t>IPRehab</w:t>
-      </w:r>
-      <w:proofErr w:type="spellEnd"/>
-    </w:p>
-    <w:p>
-      <w:r>
-        <w:t xml:space="preserve">From menu select Publish </w:t>
-      </w:r>
-      <w:proofErr w:type="spellStart"/>
-      <w:r>
-        <w:t>IPRehab</w:t>
-      </w:r>
-      <w:proofErr w:type="spellEnd"/>
-      <w:r>
         <w:br/>
       </w:r>
       <w:r>
@@ -941,15 +797,7 @@
         <w:t>(DEV)</w:t>
       </w:r>
       <w:r>
-        <w:t xml:space="preserve"> from .</w:t>
-      </w:r>
-      <w:proofErr w:type="spellStart"/>
-      <w:r>
-        <w:t>pubxml</w:t>
-      </w:r>
-      <w:proofErr w:type="spellEnd"/>
-      <w:r>
-        <w:t xml:space="preserve"> profile dropdown</w:t>
+        <w:t xml:space="preserve"> from .pubxml profile dropdown</w:t>
       </w:r>
       <w:r>
         <w:t xml:space="preserve"> </w:t>
@@ -1001,7 +849,7 @@
                     <pic:cNvPicPr/>
                   </pic:nvPicPr>
                   <pic:blipFill>
-                    <a:blip r:embed="rId16" cstate="print">
+                    <a:blip r:embed="rId12" cstate="print">
                       <a:extLst>
                         <a:ext uri="{28A0092B-C50C-407E-A947-70E740481C1C}">
                           <a14:useLocalDpi xmlns:a14="http://schemas.microsoft.com/office/drawing/2010/main" val="0"/>
@@ -1038,15 +886,7 @@
         <w:t>In the ensuing tab</w:t>
       </w:r>
       <w:r>
-        <w:t>, select VHAAUSWeb3 from the .</w:t>
-      </w:r>
-      <w:proofErr w:type="spellStart"/>
-      <w:r>
-        <w:t>pubxml</w:t>
-      </w:r>
-      <w:proofErr w:type="spellEnd"/>
-      <w:r>
-        <w:t xml:space="preserve"> profile dropdown for testing deployment, or the VHAAUSWeb7 (PROD) for production deployment.</w:t>
+        <w:t>, select VHAAUSWeb3 from the .pubxml profile dropdown for testing deployment, or the VHAAUSWeb7 (PROD) for production deployment.</w:t>
       </w:r>
     </w:p>
     <w:p>
@@ -1073,7 +913,7 @@
                     <pic:cNvPicPr/>
                   </pic:nvPicPr>
                   <pic:blipFill>
-                    <a:blip r:embed="rId17" cstate="print">
+                    <a:blip r:embed="rId13" cstate="print">
                       <a:extLst>
                         <a:ext uri="{28A0092B-C50C-407E-A947-70E740481C1C}">
                           <a14:useLocalDpi xmlns:a14="http://schemas.microsoft.com/office/drawing/2010/main" val="0"/>

</xml_diff>

<commit_message>
1. retrofit with direct Treating Specailty patient 2. add TreatingSpecialtyDirectController in WebAPI2 project 3. add base._TreatingSpecialtyApiControllerName to specify which treating specialty web api controller to use
</commit_message>
<xml_diff>
--- a/IP Rehab Project Document.docx
+++ b/IP Rehab Project Document.docx
@@ -1,6 +1,6 @@
 
 <file path=word/document.xml><?xml version="1.0" encoding="utf-8"?>
-<w:document xmlns:wpc="http://schemas.microsoft.com/office/word/2010/wordprocessingCanvas" xmlns:cx="http://schemas.microsoft.com/office/drawing/2014/chartex" xmlns:cx1="http://schemas.microsoft.com/office/drawing/2015/9/8/chartex" xmlns:cx2="http://schemas.microsoft.com/office/drawing/2015/10/21/chartex" xmlns:cx3="http://schemas.microsoft.com/office/drawing/2016/5/9/chartex" xmlns:cx4="http://schemas.microsoft.com/office/drawing/2016/5/10/chartex" xmlns:cx5="http://schemas.microsoft.com/office/drawing/2016/5/11/chartex" xmlns:cx6="http://schemas.microsoft.com/office/drawing/2016/5/12/chartex" xmlns:cx7="http://schemas.microsoft.com/office/drawing/2016/5/13/chartex" xmlns:cx8="http://schemas.microsoft.com/office/drawing/2016/5/14/chartex" xmlns:mc="http://schemas.openxmlformats.org/markup-compatibility/2006" xmlns:aink="http://schemas.microsoft.com/office/drawing/2016/ink" xmlns:am3d="http://schemas.microsoft.com/office/drawing/2017/model3d" xmlns:o="urn:schemas-microsoft-com:office:office" xmlns:r="http://schemas.openxmlformats.org/officeDocument/2006/relationships" xmlns:m="http://schemas.openxmlformats.org/officeDocument/2006/math" xmlns:v="urn:schemas-microsoft-com:vml" xmlns:wp14="http://schemas.microsoft.com/office/word/2010/wordprocessingDrawing" xmlns:wp="http://schemas.openxmlformats.org/drawingml/2006/wordprocessingDrawing" xmlns:w10="urn:schemas-microsoft-com:office:word" xmlns:w="http://schemas.openxmlformats.org/wordprocessingml/2006/main" xmlns:w14="http://schemas.microsoft.com/office/word/2010/wordml" xmlns:w15="http://schemas.microsoft.com/office/word/2012/wordml" xmlns:w16cex="http://schemas.microsoft.com/office/word/2018/wordml/cex" xmlns:w16cid="http://schemas.microsoft.com/office/word/2016/wordml/cid" xmlns:w16="http://schemas.microsoft.com/office/word/2018/wordml" xmlns:w16se="http://schemas.microsoft.com/office/word/2015/wordml/symex" xmlns:wpg="http://schemas.microsoft.com/office/word/2010/wordprocessingGroup" xmlns:wpi="http://schemas.microsoft.com/office/word/2010/wordprocessingInk" xmlns:wne="http://schemas.microsoft.com/office/word/2006/wordml" xmlns:wps="http://schemas.microsoft.com/office/word/2010/wordprocessingShape" xmlns:a="http://schemas.openxmlformats.org/drawingml/2006/main" xmlns:pic="http://schemas.openxmlformats.org/drawingml/2006/picture" xmlns:a14="http://schemas.microsoft.com/office/drawing/2010/main" mc:Ignorable="w14 w15 w16se w16cid w16 w16cex wp14">
+<w:document xmlns:wpc="http://schemas.microsoft.com/office/word/2010/wordprocessingCanvas" xmlns:cx="http://schemas.microsoft.com/office/drawing/2014/chartex" xmlns:cx1="http://schemas.microsoft.com/office/drawing/2015/9/8/chartex" xmlns:cx2="http://schemas.microsoft.com/office/drawing/2015/10/21/chartex" xmlns:cx3="http://schemas.microsoft.com/office/drawing/2016/5/9/chartex" xmlns:cx4="http://schemas.microsoft.com/office/drawing/2016/5/10/chartex" xmlns:cx5="http://schemas.microsoft.com/office/drawing/2016/5/11/chartex" xmlns:cx6="http://schemas.microsoft.com/office/drawing/2016/5/12/chartex" xmlns:cx7="http://schemas.microsoft.com/office/drawing/2016/5/13/chartex" xmlns:cx8="http://schemas.microsoft.com/office/drawing/2016/5/14/chartex" xmlns:mc="http://schemas.openxmlformats.org/markup-compatibility/2006" xmlns:aink="http://schemas.microsoft.com/office/drawing/2016/ink" xmlns:am3d="http://schemas.microsoft.com/office/drawing/2017/model3d" xmlns:o="urn:schemas-microsoft-com:office:office" xmlns:oel="http://schemas.microsoft.com/office/2019/extlst" xmlns:r="http://schemas.openxmlformats.org/officeDocument/2006/relationships" xmlns:m="http://schemas.openxmlformats.org/officeDocument/2006/math" xmlns:v="urn:schemas-microsoft-com:vml" xmlns:wp14="http://schemas.microsoft.com/office/word/2010/wordprocessingDrawing" xmlns:wp="http://schemas.openxmlformats.org/drawingml/2006/wordprocessingDrawing" xmlns:w10="urn:schemas-microsoft-com:office:word" xmlns:w="http://schemas.openxmlformats.org/wordprocessingml/2006/main" xmlns:w14="http://schemas.microsoft.com/office/word/2010/wordml" xmlns:w15="http://schemas.microsoft.com/office/word/2012/wordml" xmlns:w16cex="http://schemas.microsoft.com/office/word/2018/wordml/cex" xmlns:w16cid="http://schemas.microsoft.com/office/word/2016/wordml/cid" xmlns:w16="http://schemas.microsoft.com/office/word/2018/wordml" xmlns:w16sdtdh="http://schemas.microsoft.com/office/word/2020/wordml/sdtdatahash" xmlns:w16se="http://schemas.microsoft.com/office/word/2015/wordml/symex" xmlns:wpg="http://schemas.microsoft.com/office/word/2010/wordprocessingGroup" xmlns:wpi="http://schemas.microsoft.com/office/word/2010/wordprocessingInk" xmlns:wne="http://schemas.microsoft.com/office/word/2006/wordml" xmlns:wps="http://schemas.microsoft.com/office/word/2010/wordprocessingShape" mc:Ignorable="w14 w15 w16se w16cid w16 w16cex w16sdtdh wp14">
   <w:body>
     <w:p>
       <w:r>
@@ -27,7 +27,7 @@
     <w:p>
       <w:pPr>
         <w:rPr>
-          <w:rFonts w:ascii="Segoe UI" w:hAnsi="Segoe UI" w:eastAsia="Segoe UI" w:cs="Segoe UI"/>
+          <w:rFonts w:ascii="Segoe UI" w:eastAsia="Segoe UI" w:hAnsi="Segoe UI" w:cs="Segoe UI"/>
           <w:b/>
           <w:bCs/>
           <w:color w:val="242424"/>
@@ -101,7 +101,7 @@
         <w:r>
           <w:rPr>
             <w:rStyle w:val="Hyperlink"/>
-            <w:rFonts w:ascii="Calibri" w:hAnsi="Calibri" w:eastAsia="Calibri" w:cs="Calibri"/>
+            <w:rFonts w:ascii="Calibri" w:eastAsia="Calibri" w:hAnsi="Calibri" w:cs="Calibri"/>
           </w:rPr>
           <w:t>https://vaww.vssc.med.va.gov/IPRehabMetrics</w:t>
         </w:r>
@@ -109,20 +109,17 @@
       <w:r>
         <w:rPr>
           <w:rStyle w:val="Hyperlink"/>
-          <w:rFonts w:ascii="Calibri" w:hAnsi="Calibri" w:eastAsia="Calibri" w:cs="Calibri"/>
+          <w:rFonts w:ascii="Calibri" w:eastAsia="Calibri" w:hAnsi="Calibri" w:cs="Calibri"/>
         </w:rPr>
         <w:br/>
       </w:r>
       <w:r>
         <w:t xml:space="preserve">Production </w:t>
       </w:r>
-      <w:bookmarkStart w:name="_Hlk74060541" w:id="0"/>
+      <w:bookmarkStart w:id="0" w:name="_Hlk74060541"/>
       <w:proofErr w:type="spellStart"/>
       <w:r>
-        <w:t>Web</w:t>
-      </w:r>
-      <w:r>
-        <w:t>API</w:t>
+        <w:t>WebAPI</w:t>
       </w:r>
       <w:proofErr w:type="spellEnd"/>
       <w:r>
@@ -136,7 +133,7 @@
         <w:r>
           <w:rPr>
             <w:rStyle w:val="Hyperlink"/>
-            <w:rFonts w:ascii="Calibri" w:hAnsi="Calibri" w:eastAsia="Calibri" w:cs="Calibri"/>
+            <w:rFonts w:ascii="Calibri" w:eastAsia="Calibri" w:hAnsi="Calibri" w:cs="Calibri"/>
           </w:rPr>
           <w:t>https://vaww.vssc.med.va.gov/IPRehabMetricsWebAPI/Swagger</w:t>
         </w:r>
@@ -209,8 +206,6 @@
     <w:p>
       <w:r>
         <w:tab/>
-      </w:r>
-      <w:r>
         <w:t xml:space="preserve">Collection name: </w:t>
       </w:r>
       <w:proofErr w:type="spellStart"/>
@@ -222,8 +217,6 @@
     <w:p>
       <w:r>
         <w:tab/>
-      </w:r>
-      <w:r>
         <w:t xml:space="preserve">Project name: </w:t>
       </w:r>
       <w:proofErr w:type="spellStart"/>
@@ -289,19 +282,7 @@
           <w:rPr>
             <w:rStyle w:val="Hyperlink"/>
           </w:rPr>
-          <w:t>\\VHAAusWeb3.vha.med.va.gov\webapplicatio</w:t>
-        </w:r>
-        <w:r>
-          <w:rPr>
-            <w:rStyle w:val="Hyperlink"/>
-          </w:rPr>
-          <w:t>n</w:t>
-        </w:r>
-        <w:r>
-          <w:rPr>
-            <w:rStyle w:val="Hyperlink"/>
-          </w:rPr>
-          <w:t>s\IPRehabMetricsWebAPI</w:t>
+          <w:t>\\VHAAusWeb3.vha.med.va.gov\webapplications\IPRehabMetricsWebAPI</w:t>
         </w:r>
       </w:hyperlink>
     </w:p>
@@ -374,68 +355,271 @@
           <w:numId w:val="3"/>
         </w:numPr>
         <w:rPr>
-          <w:rFonts w:eastAsia="" w:eastAsiaTheme="minorEastAsia"/>
+          <w:rFonts w:eastAsiaTheme="minorEastAsia"/>
         </w:rPr>
       </w:pPr>
       <w:r>
-        <w:rPr/>
         <w:t xml:space="preserve">Optional: </w:t>
       </w:r>
       <w:r>
-        <w:rPr/>
         <w:t xml:space="preserve">open command line prompt and CD to the </w:t>
       </w:r>
       <w:r>
-        <w:rPr/>
         <w:t xml:space="preserve">project </w:t>
       </w:r>
       <w:r>
-        <w:rPr/>
         <w:t xml:space="preserve">folder where </w:t>
       </w:r>
       <w:proofErr w:type="spellStart"/>
       <w:proofErr w:type="gramStart"/>
       <w:r>
-        <w:rPr/>
         <w:t>package.json</w:t>
       </w:r>
+      <w:proofErr w:type="spellEnd"/>
       <w:proofErr w:type="gramEnd"/>
+      <w:r>
+        <w:t xml:space="preserve"> </w:t>
+      </w:r>
+      <w:r>
+        <w:t xml:space="preserve">resides </w:t>
+      </w:r>
+      <w:r>
+        <w:t xml:space="preserve">and </w:t>
+      </w:r>
+      <w:r>
+        <w:t>manually restore Node package by executing</w:t>
+      </w:r>
+      <w:r>
+        <w:t xml:space="preserve"> “</w:t>
+      </w:r>
+      <w:proofErr w:type="spellStart"/>
+      <w:r>
+        <w:t>npm</w:t>
+      </w:r>
       <w:proofErr w:type="spellEnd"/>
       <w:r>
-        <w:rPr/>
+        <w:t xml:space="preserve"> install” at \</w:t>
+      </w:r>
+      <w:proofErr w:type="spellStart"/>
+      <w:r>
+        <w:t>IPRehab</w:t>
+      </w:r>
+      <w:proofErr w:type="spellEnd"/>
+      <w:r>
+        <w:t xml:space="preserve"> folder </w:t>
+      </w:r>
+      <w:proofErr w:type="spellStart"/>
+      <w:r>
+        <w:t>propmpt</w:t>
+      </w:r>
+      <w:proofErr w:type="spellEnd"/>
+      <w:r>
+        <w:t>.</w:t>
+      </w:r>
+      <w:r>
         <w:t xml:space="preserve"> </w:t>
       </w:r>
-      <w:r>
-        <w:rPr/>
-        <w:t xml:space="preserve">resides </w:t>
-      </w:r>
-      <w:r>
-        <w:rPr/>
-        <w:t xml:space="preserve">and </w:t>
-      </w:r>
-      <w:r>
-        <w:rPr/>
-        <w:t xml:space="preserve">manually restore Node package by executing </w:t>
-      </w:r>
-      <w:r>
+    </w:p>
+    <w:p>
+      <w:r>
+        <w:t>F</w:t>
+      </w:r>
+      <w:r>
+        <w:t xml:space="preserve">rom menu select Build </w:t>
+      </w:r>
+      <w:r>
+        <w:t xml:space="preserve">Solution </w:t>
+      </w:r>
+      <w:r>
+        <w:br/>
+      </w:r>
+      <w:r>
+        <w:br/>
+      </w:r>
+      <w:r>
+        <w:t xml:space="preserve">If failed, build each project independently in the following </w:t>
+      </w:r>
+      <w:proofErr w:type="gramStart"/>
+      <w:r>
+        <w:t>order</w:t>
+      </w:r>
+      <w:proofErr w:type="gramEnd"/>
+    </w:p>
+    <w:p>
+      <w:pPr>
+        <w:pStyle w:val="ListParagraph"/>
+        <w:numPr>
+          <w:ilvl w:val="0"/>
+          <w:numId w:val="1"/>
+        </w:numPr>
+        <w:rPr>
+          <w:rFonts w:eastAsiaTheme="minorEastAsia"/>
+        </w:rPr>
+      </w:pPr>
+      <w:proofErr w:type="spellStart"/>
+      <w:r>
+        <w:t>IPRehabModel</w:t>
+      </w:r>
+      <w:proofErr w:type="spellEnd"/>
+    </w:p>
+    <w:p>
+      <w:pPr>
+        <w:pStyle w:val="ListParagraph"/>
+        <w:numPr>
+          <w:ilvl w:val="0"/>
+          <w:numId w:val="1"/>
+        </w:numPr>
+        <w:rPr>
+          <w:rFonts w:eastAsiaTheme="minorEastAsia"/>
+        </w:rPr>
+      </w:pPr>
+      <w:proofErr w:type="spellStart"/>
+      <w:r>
+        <w:t>PatientModel</w:t>
+      </w:r>
+      <w:proofErr w:type="spellEnd"/>
+    </w:p>
+    <w:p>
+      <w:pPr>
+        <w:pStyle w:val="ListParagraph"/>
+        <w:numPr>
+          <w:ilvl w:val="0"/>
+          <w:numId w:val="1"/>
+        </w:numPr>
+      </w:pPr>
+      <w:proofErr w:type="spellStart"/>
+      <w:r>
+        <w:t>IPRehab</w:t>
+      </w:r>
+      <w:r>
+        <w:t>Repository</w:t>
+      </w:r>
+      <w:proofErr w:type="spellEnd"/>
+    </w:p>
+    <w:p>
+      <w:pPr>
+        <w:pStyle w:val="ListParagraph"/>
+        <w:numPr>
+          <w:ilvl w:val="0"/>
+          <w:numId w:val="1"/>
+        </w:numPr>
+      </w:pPr>
+      <w:r>
+        <w:t>IPRehabWebAPI2</w:t>
+      </w:r>
+    </w:p>
+    <w:p>
+      <w:pPr>
+        <w:pStyle w:val="ListParagraph"/>
+        <w:numPr>
+          <w:ilvl w:val="0"/>
+          <w:numId w:val="1"/>
+        </w:numPr>
+      </w:pPr>
+      <w:proofErr w:type="spellStart"/>
+      <w:r>
+        <w:t>IPRehab</w:t>
+      </w:r>
+      <w:proofErr w:type="spellEnd"/>
+    </w:p>
+    <w:p>
+      <w:r>
+        <w:t xml:space="preserve">From menu select Publish </w:t>
+      </w:r>
+      <w:proofErr w:type="spellStart"/>
+      <w:r>
+        <w:t>IPRehab</w:t>
+      </w:r>
+      <w:proofErr w:type="spellEnd"/>
+      <w:r>
+        <w:br/>
+      </w:r>
+      <w:r>
+        <w:br/>
+      </w:r>
+      <w:r>
+        <w:t xml:space="preserve">In the ensuing tab, select </w:t>
+      </w:r>
+      <w:r>
+        <w:t xml:space="preserve">the </w:t>
+      </w:r>
+      <w:r>
+        <w:t>VHA</w:t>
+      </w:r>
+      <w:r>
+        <w:t xml:space="preserve">AUSWeb3 </w:t>
+      </w:r>
+      <w:r>
+        <w:t>(DEV)</w:t>
+      </w:r>
+      <w:r>
+        <w:t xml:space="preserve"> </w:t>
+      </w:r>
+      <w:proofErr w:type="gramStart"/>
+      <w:r>
+        <w:t>from .</w:t>
+      </w:r>
+      <w:proofErr w:type="spellStart"/>
+      <w:r>
+        <w:t>pubxml</w:t>
+      </w:r>
+      <w:proofErr w:type="spellEnd"/>
+      <w:proofErr w:type="gramEnd"/>
+      <w:r>
+        <w:t xml:space="preserve"> profile dropdown</w:t>
+      </w:r>
+      <w:r>
+        <w:t xml:space="preserve"> </w:t>
+      </w:r>
+      <w:r>
+        <w:t>for testing de</w:t>
+      </w:r>
+      <w:r>
+        <w:t>pl</w:t>
+      </w:r>
+      <w:r>
+        <w:t xml:space="preserve">oyment, or </w:t>
+      </w:r>
+      <w:r>
+        <w:t xml:space="preserve">the </w:t>
+      </w:r>
+      <w:r>
+        <w:t xml:space="preserve">VHAAUSWeb7 </w:t>
+      </w:r>
+      <w:r>
+        <w:t xml:space="preserve">(PROD) </w:t>
+      </w:r>
+      <w:r>
+        <w:t>for production deployment</w:t>
+      </w:r>
+      <w:r>
+        <w:t>.</w:t>
+      </w:r>
+      <w:r>
+        <w:br/>
+      </w:r>
+      <w:r>
+        <w:rPr>
+          <w:noProof/>
+        </w:rPr>
         <w:drawing>
-          <wp:inline wp14:editId="250BB21F" wp14:anchorId="0B9A59AA">
-            <wp:extent cx="2209800" cy="295275"/>
+          <wp:inline distT="0" distB="0" distL="0" distR="0" wp14:anchorId="16C0F5BF" wp14:editId="257C6D99">
+            <wp:extent cx="5943600" cy="2388870"/>
             <wp:effectExtent l="0" t="0" r="0" b="0"/>
-            <wp:docPr id="601734879" name="Picture 601734879" title=""/>
+            <wp:docPr id="1" name="Picture 1"/>
             <wp:cNvGraphicFramePr>
-              <a:graphicFrameLocks noChangeAspect="1"/>
+              <a:graphicFrameLocks xmlns:a="http://schemas.openxmlformats.org/drawingml/2006/main" noChangeAspect="1"/>
             </wp:cNvGraphicFramePr>
-            <a:graphic>
+            <a:graphic xmlns:a="http://schemas.openxmlformats.org/drawingml/2006/main">
               <a:graphicData uri="http://schemas.openxmlformats.org/drawingml/2006/picture">
-                <pic:pic>
+                <pic:pic xmlns:pic="http://schemas.openxmlformats.org/drawingml/2006/picture">
                   <pic:nvPicPr>
-                    <pic:cNvPr id="0" name="Picture 601734879"/>
+                    <pic:cNvPr id="0" name="Picture 1"/>
                     <pic:cNvPicPr/>
                   </pic:nvPicPr>
                   <pic:blipFill>
-                    <a:blip r:embed="R5eb2e3ce98f5446e">
-                      <a:extLst xmlns:a="http://schemas.openxmlformats.org/drawingml/2006/main">
+                    <a:blip r:embed="rId14" cstate="print">
+                      <a:extLst>
                         <a:ext uri="{28A0092B-C50C-407E-A947-70E740481C1C}">
                           <a14:useLocalDpi xmlns:a14="http://schemas.microsoft.com/office/drawing/2010/main" val="0"/>
                         </a:ext>
@@ -446,247 +630,7 @@
                     </a:stretch>
                   </pic:blipFill>
                   <pic:spPr>
-                    <a:xfrm rot="0" flipH="0" flipV="0">
-                      <a:off x="0" y="0"/>
-                      <a:ext cx="2209800" cy="295275"/>
-                    </a:xfrm>
-                    <a:prstGeom prst="rect">
-                      <a:avLst/>
-                    </a:prstGeom>
-                  </pic:spPr>
-                </pic:pic>
-              </a:graphicData>
-            </a:graphic>
-          </wp:inline>
-        </w:drawing>
-      </w:r>
-    </w:p>
-    <w:p>
-      <w:r>
-        <w:t>F</w:t>
-      </w:r>
-      <w:r>
-        <w:t xml:space="preserve">rom menu select Build </w:t>
-      </w:r>
-      <w:r>
-        <w:t xml:space="preserve">Solution </w:t>
-      </w:r>
-      <w:r>
-        <w:br/>
-      </w:r>
-      <w:r>
-        <w:br/>
-      </w:r>
-      <w:r>
-        <w:t>If failed, build each project independently in the following order</w:t>
-      </w:r>
-    </w:p>
-    <w:p>
-      <w:pPr>
-        <w:pStyle w:val="ListParagraph"/>
-        <w:numPr>
-          <w:ilvl w:val="0"/>
-          <w:numId w:val="1"/>
-        </w:numPr>
-        <w:rPr>
-          <w:rFonts w:eastAsiaTheme="minorEastAsia"/>
-        </w:rPr>
-      </w:pPr>
-      <w:proofErr w:type="spellStart"/>
-      <w:r>
-        <w:t>IPRehabModel</w:t>
-      </w:r>
-      <w:proofErr w:type="spellEnd"/>
-    </w:p>
-    <w:p>
-      <w:pPr>
-        <w:pStyle w:val="ListParagraph"/>
-        <w:numPr>
-          <w:ilvl w:val="0"/>
-          <w:numId w:val="1"/>
-        </w:numPr>
-        <w:rPr>
-          <w:rFonts w:eastAsiaTheme="minorEastAsia"/>
-        </w:rPr>
-      </w:pPr>
-      <w:proofErr w:type="spellStart"/>
-      <w:r>
-        <w:t>PatientModel</w:t>
-      </w:r>
-      <w:proofErr w:type="spellEnd"/>
-    </w:p>
-    <w:p>
-      <w:pPr>
-        <w:pStyle w:val="ListParagraph"/>
-        <w:numPr>
-          <w:ilvl w:val="0"/>
-          <w:numId w:val="1"/>
-        </w:numPr>
-      </w:pPr>
-      <w:proofErr w:type="spellStart"/>
-      <w:r>
-        <w:t>IPRehab</w:t>
-      </w:r>
-      <w:r>
-        <w:t>Repository</w:t>
-      </w:r>
-      <w:proofErr w:type="spellEnd"/>
-    </w:p>
-    <w:p>
-      <w:pPr>
-        <w:pStyle w:val="ListParagraph"/>
-        <w:numPr>
-          <w:ilvl w:val="0"/>
-          <w:numId w:val="1"/>
-        </w:numPr>
-      </w:pPr>
-      <w:r>
-        <w:t>IPRehab</w:t>
-      </w:r>
-      <w:r>
-        <w:t>WebAPI2</w:t>
-      </w:r>
-    </w:p>
-    <w:p>
-      <w:pPr>
-        <w:pStyle w:val="ListParagraph"/>
-        <w:numPr>
-          <w:ilvl w:val="0"/>
-          <w:numId w:val="1"/>
-        </w:numPr>
-      </w:pPr>
-      <w:proofErr w:type="spellStart"/>
-      <w:r>
-        <w:t>IPRehab</w:t>
-      </w:r>
-      <w:proofErr w:type="spellEnd"/>
-    </w:p>
-    <w:p>
-      <w:r>
-        <w:rPr/>
-        <w:t xml:space="preserve">From menu select Publish </w:t>
-      </w:r>
-      <w:proofErr w:type="spellStart"/>
-      <w:r>
-        <w:rPr/>
-        <w:t>IPRehab</w:t>
-      </w:r>
-      <w:proofErr w:type="spellEnd"/>
-      <w:r>
-        <w:br/>
-      </w:r>
-      <w:r>
-        <w:br/>
-      </w:r>
-      <w:r>
-        <w:rPr/>
-        <w:t xml:space="preserve">In the ensuing tab, select </w:t>
-      </w:r>
-      <w:r>
-        <w:rPr/>
-        <w:t xml:space="preserve">the </w:t>
-      </w:r>
-      <w:r>
-        <w:rPr/>
-        <w:t>VHA</w:t>
-      </w:r>
-      <w:r>
-        <w:rPr/>
-        <w:t xml:space="preserve">AUSWeb3 </w:t>
-      </w:r>
-      <w:r>
-        <w:rPr/>
-        <w:t>(DEV)</w:t>
-      </w:r>
-      <w:r>
-        <w:rPr/>
-        <w:t xml:space="preserve"> </w:t>
-      </w:r>
-      <w:proofErr w:type="gramStart"/>
-      <w:r>
-        <w:rPr/>
-        <w:t>from .</w:t>
-      </w:r>
-      <w:proofErr w:type="spellStart"/>
-      <w:r>
-        <w:rPr/>
-        <w:t>pubxml</w:t>
-      </w:r>
-      <w:proofErr w:type="gramEnd"/>
-      <w:proofErr w:type="spellEnd"/>
-      <w:r>
-        <w:rPr/>
-        <w:t xml:space="preserve"> profile dropdown</w:t>
-      </w:r>
-      <w:r>
-        <w:rPr/>
-        <w:t xml:space="preserve"> </w:t>
-      </w:r>
-      <w:r>
-        <w:rPr/>
-        <w:t>for testing de</w:t>
-      </w:r>
-      <w:r>
-        <w:rPr/>
-        <w:t>pl</w:t>
-      </w:r>
-      <w:r>
-        <w:rPr/>
-        <w:t xml:space="preserve">oyment, or </w:t>
-      </w:r>
-      <w:r>
-        <w:rPr/>
-        <w:t xml:space="preserve">the </w:t>
-      </w:r>
-      <w:r>
-        <w:rPr/>
-        <w:t xml:space="preserve">VHAAUSWeb7 </w:t>
-      </w:r>
-      <w:r>
-        <w:rPr/>
-        <w:t xml:space="preserve">(PROD) </w:t>
-      </w:r>
-      <w:r>
-        <w:rPr/>
-        <w:t>for production deployment</w:t>
-      </w:r>
-      <w:r>
-        <w:rPr/>
-        <w:t>.</w:t>
-      </w:r>
-      <w:r>
-        <w:br/>
-      </w:r>
-      <w:r>
-        <w:drawing>
-          <wp:inline wp14:editId="257C6D99" wp14:anchorId="16C0F5BF">
-            <wp:extent cx="5943600" cy="2388870"/>
-            <wp:effectExtent l="0" t="0" r="0" b="0"/>
-            <wp:docPr id="1" name="Picture 1" title=""/>
-            <wp:cNvGraphicFramePr>
-              <a:graphicFrameLocks noChangeAspect="1"/>
-            </wp:cNvGraphicFramePr>
-            <a:graphic>
-              <a:graphicData uri="http://schemas.openxmlformats.org/drawingml/2006/picture">
-                <pic:pic>
-                  <pic:nvPicPr>
-                    <pic:cNvPr id="0" name="Picture 1"/>
-                    <pic:cNvPicPr/>
-                  </pic:nvPicPr>
-                  <pic:blipFill>
-                    <a:blip r:embed="R72af78b32fa34a2b">
-                      <a:extLst>
-                        <a:ext xmlns:a="http://schemas.openxmlformats.org/drawingml/2006/main" uri="{28A0092B-C50C-407E-A947-70E740481C1C}">
-                          <a14:useLocalDpi val="0"/>
-                        </a:ext>
-                      </a:extLst>
-                    </a:blip>
-                    <a:stretch>
-                      <a:fillRect/>
-                    </a:stretch>
-                  </pic:blipFill>
-                  <pic:spPr>
-                    <a:xfrm rot="0" flipH="0" flipV="0">
+                    <a:xfrm>
                       <a:off x="0" y="0"/>
                       <a:ext cx="5943600" cy="2388870"/>
                     </a:xfrm>
@@ -708,8 +652,6 @@
       </w:r>
       <w:r>
         <w:br/>
-      </w:r>
-      <w:r>
         <w:t>In the ensuing tab</w:t>
       </w:r>
       <w:r>
@@ -729,34 +671,34 @@
         <w:t xml:space="preserve"> profile dropdown for testing deployment, or the VHAAUSWeb7 (PROD) for production deployment.</w:t>
       </w:r>
     </w:p>
-    <w:p w14:noSpellErr="1">
-      <w:pPr>
-        <w:pStyle w:val="Normal"/>
-      </w:pPr>
+    <w:p>
       <w:r>
         <w:br/>
       </w:r>
       <w:r>
+        <w:rPr>
+          <w:noProof/>
+        </w:rPr>
         <w:drawing>
-          <wp:inline wp14:editId="4815466A" wp14:anchorId="40EECD20">
+          <wp:inline distT="0" distB="0" distL="0" distR="0" wp14:anchorId="40EECD20" wp14:editId="4815466A">
             <wp:extent cx="5943600" cy="2295525"/>
             <wp:effectExtent l="0" t="0" r="0" b="0"/>
-            <wp:docPr id="1069707476" name="" title=""/>
+            <wp:docPr id="1069707476" name="Picture 1069707476"/>
             <wp:cNvGraphicFramePr>
-              <a:graphicFrameLocks noChangeAspect="1"/>
+              <a:graphicFrameLocks xmlns:a="http://schemas.openxmlformats.org/drawingml/2006/main" noChangeAspect="1"/>
             </wp:cNvGraphicFramePr>
-            <a:graphic>
+            <a:graphic xmlns:a="http://schemas.openxmlformats.org/drawingml/2006/main">
               <a:graphicData uri="http://schemas.openxmlformats.org/drawingml/2006/picture">
-                <pic:pic>
+                <pic:pic xmlns:pic="http://schemas.openxmlformats.org/drawingml/2006/picture">
                   <pic:nvPicPr>
                     <pic:cNvPr id="0" name=""/>
                     <pic:cNvPicPr/>
                   </pic:nvPicPr>
                   <pic:blipFill>
-                    <a:blip r:embed="R7a53fdc796f34b2c">
+                    <a:blip r:embed="rId15" cstate="print">
                       <a:extLst>
-                        <a:ext xmlns:a="http://schemas.openxmlformats.org/drawingml/2006/main" uri="{28A0092B-C50C-407E-A947-70E740481C1C}">
-                          <a14:useLocalDpi val="0"/>
+                        <a:ext uri="{28A0092B-C50C-407E-A947-70E740481C1C}">
+                          <a14:useLocalDpi xmlns:a14="http://schemas.microsoft.com/office/drawing/2010/main" val="0"/>
                         </a:ext>
                       </a:extLst>
                     </a:blip>
@@ -791,7 +733,7 @@
     </w:p>
     <w:p/>
     <w:sectPr>
-      <w:pgSz w:w="12240" w:h="15840" w:orient="portrait"/>
+      <w:pgSz w:w="12240" w:h="15840"/>
       <w:pgMar w:top="1440" w:right="1440" w:bottom="1440" w:left="1440" w:header="720" w:footer="720" w:gutter="0"/>
       <w:cols w:space="720"/>
       <w:docGrid w:linePitch="360"/>
@@ -801,7 +743,7 @@
 </file>
 
 <file path=word/numbering.xml><?xml version="1.0" encoding="utf-8"?>
-<w:numbering xmlns:wpc="http://schemas.microsoft.com/office/word/2010/wordprocessingCanvas" xmlns:cx="http://schemas.microsoft.com/office/drawing/2014/chartex" xmlns:cx1="http://schemas.microsoft.com/office/drawing/2015/9/8/chartex" xmlns:cx2="http://schemas.microsoft.com/office/drawing/2015/10/21/chartex" xmlns:cx3="http://schemas.microsoft.com/office/drawing/2016/5/9/chartex" xmlns:cx4="http://schemas.microsoft.com/office/drawing/2016/5/10/chartex" xmlns:cx5="http://schemas.microsoft.com/office/drawing/2016/5/11/chartex" xmlns:cx6="http://schemas.microsoft.com/office/drawing/2016/5/12/chartex" xmlns:cx7="http://schemas.microsoft.com/office/drawing/2016/5/13/chartex" xmlns:cx8="http://schemas.microsoft.com/office/drawing/2016/5/14/chartex" xmlns:mc="http://schemas.openxmlformats.org/markup-compatibility/2006" xmlns:aink="http://schemas.microsoft.com/office/drawing/2016/ink" xmlns:am3d="http://schemas.microsoft.com/office/drawing/2017/model3d" xmlns:o="urn:schemas-microsoft-com:office:office" xmlns:r="http://schemas.openxmlformats.org/officeDocument/2006/relationships" xmlns:m="http://schemas.openxmlformats.org/officeDocument/2006/math" xmlns:v="urn:schemas-microsoft-com:vml" xmlns:wp14="http://schemas.microsoft.com/office/word/2010/wordprocessingDrawing" xmlns:wp="http://schemas.openxmlformats.org/drawingml/2006/wordprocessingDrawing" xmlns:w10="urn:schemas-microsoft-com:office:word" xmlns:w="http://schemas.openxmlformats.org/wordprocessingml/2006/main" xmlns:w14="http://schemas.microsoft.com/office/word/2010/wordml" xmlns:w15="http://schemas.microsoft.com/office/word/2012/wordml" xmlns:w16cex="http://schemas.microsoft.com/office/word/2018/wordml/cex" xmlns:w16cid="http://schemas.microsoft.com/office/word/2016/wordml/cid" xmlns:w16="http://schemas.microsoft.com/office/word/2018/wordml" xmlns:w16se="http://schemas.microsoft.com/office/word/2015/wordml/symex" xmlns:wpg="http://schemas.microsoft.com/office/word/2010/wordprocessingGroup" xmlns:wpi="http://schemas.microsoft.com/office/word/2010/wordprocessingInk" xmlns:wne="http://schemas.microsoft.com/office/word/2006/wordml" xmlns:wps="http://schemas.microsoft.com/office/word/2010/wordprocessingShape" mc:Ignorable="w14 w15 w16se w16cid w16 w16cex wp14">
+<w:numbering xmlns:wpc="http://schemas.microsoft.com/office/word/2010/wordprocessingCanvas" xmlns:cx="http://schemas.microsoft.com/office/drawing/2014/chartex" xmlns:cx1="http://schemas.microsoft.com/office/drawing/2015/9/8/chartex" xmlns:cx2="http://schemas.microsoft.com/office/drawing/2015/10/21/chartex" xmlns:cx3="http://schemas.microsoft.com/office/drawing/2016/5/9/chartex" xmlns:cx4="http://schemas.microsoft.com/office/drawing/2016/5/10/chartex" xmlns:cx5="http://schemas.microsoft.com/office/drawing/2016/5/11/chartex" xmlns:cx6="http://schemas.microsoft.com/office/drawing/2016/5/12/chartex" xmlns:cx7="http://schemas.microsoft.com/office/drawing/2016/5/13/chartex" xmlns:cx8="http://schemas.microsoft.com/office/drawing/2016/5/14/chartex" xmlns:mc="http://schemas.openxmlformats.org/markup-compatibility/2006" xmlns:aink="http://schemas.microsoft.com/office/drawing/2016/ink" xmlns:am3d="http://schemas.microsoft.com/office/drawing/2017/model3d" xmlns:o="urn:schemas-microsoft-com:office:office" xmlns:oel="http://schemas.microsoft.com/office/2019/extlst" xmlns:r="http://schemas.openxmlformats.org/officeDocument/2006/relationships" xmlns:m="http://schemas.openxmlformats.org/officeDocument/2006/math" xmlns:v="urn:schemas-microsoft-com:vml" xmlns:wp14="http://schemas.microsoft.com/office/word/2010/wordprocessingDrawing" xmlns:wp="http://schemas.openxmlformats.org/drawingml/2006/wordprocessingDrawing" xmlns:w10="urn:schemas-microsoft-com:office:word" xmlns:w="http://schemas.openxmlformats.org/wordprocessingml/2006/main" xmlns:w14="http://schemas.microsoft.com/office/word/2010/wordml" xmlns:w15="http://schemas.microsoft.com/office/word/2012/wordml" xmlns:w16cex="http://schemas.microsoft.com/office/word/2018/wordml/cex" xmlns:w16cid="http://schemas.microsoft.com/office/word/2016/wordml/cid" xmlns:w16="http://schemas.microsoft.com/office/word/2018/wordml" xmlns:w16sdtdh="http://schemas.microsoft.com/office/word/2020/wordml/sdtdatahash" xmlns:w16se="http://schemas.microsoft.com/office/word/2015/wordml/symex" xmlns:wpg="http://schemas.microsoft.com/office/word/2010/wordprocessingGroup" xmlns:wpi="http://schemas.microsoft.com/office/word/2010/wordprocessingInk" xmlns:wne="http://schemas.microsoft.com/office/word/2006/wordml" xmlns:wps="http://schemas.microsoft.com/office/word/2010/wordprocessingShape" mc:Ignorable="w14 w15 w16se w16cid w16 w16cex w16sdtdh wp14">
   <w:abstractNum w:abstractNumId="0" w15:restartNumberingAfterBreak="0">
     <w:nsid w:val="0F224FCB"/>
     <w:multiLevelType w:val="hybridMultilevel"/>
@@ -901,7 +843,7 @@
         <w:ind w:left="720" w:hanging="360"/>
       </w:pPr>
       <w:rPr>
-        <w:rFonts w:hint="default" w:ascii="Symbol" w:hAnsi="Symbol"/>
+        <w:rFonts w:ascii="Symbol" w:hAnsi="Symbol" w:hint="default"/>
       </w:rPr>
     </w:lvl>
     <w:lvl w:ilvl="1" w:tplc="336AC7B2">
@@ -913,7 +855,7 @@
         <w:ind w:left="1440" w:hanging="360"/>
       </w:pPr>
       <w:rPr>
-        <w:rFonts w:hint="default" w:ascii="Courier New" w:hAnsi="Courier New"/>
+        <w:rFonts w:ascii="Courier New" w:hAnsi="Courier New" w:hint="default"/>
       </w:rPr>
     </w:lvl>
     <w:lvl w:ilvl="2" w:tplc="916E9B94">
@@ -925,7 +867,7 @@
         <w:ind w:left="2160" w:hanging="360"/>
       </w:pPr>
       <w:rPr>
-        <w:rFonts w:hint="default" w:ascii="Wingdings" w:hAnsi="Wingdings"/>
+        <w:rFonts w:ascii="Wingdings" w:hAnsi="Wingdings" w:hint="default"/>
       </w:rPr>
     </w:lvl>
     <w:lvl w:ilvl="3" w:tplc="F46462C0">
@@ -937,7 +879,7 @@
         <w:ind w:left="2880" w:hanging="360"/>
       </w:pPr>
       <w:rPr>
-        <w:rFonts w:hint="default" w:ascii="Symbol" w:hAnsi="Symbol"/>
+        <w:rFonts w:ascii="Symbol" w:hAnsi="Symbol" w:hint="default"/>
       </w:rPr>
     </w:lvl>
     <w:lvl w:ilvl="4" w:tplc="B5308CC0">
@@ -949,7 +891,7 @@
         <w:ind w:left="3600" w:hanging="360"/>
       </w:pPr>
       <w:rPr>
-        <w:rFonts w:hint="default" w:ascii="Courier New" w:hAnsi="Courier New"/>
+        <w:rFonts w:ascii="Courier New" w:hAnsi="Courier New" w:hint="default"/>
       </w:rPr>
     </w:lvl>
     <w:lvl w:ilvl="5" w:tplc="1C3A54FA">
@@ -961,7 +903,7 @@
         <w:ind w:left="4320" w:hanging="360"/>
       </w:pPr>
       <w:rPr>
-        <w:rFonts w:hint="default" w:ascii="Wingdings" w:hAnsi="Wingdings"/>
+        <w:rFonts w:ascii="Wingdings" w:hAnsi="Wingdings" w:hint="default"/>
       </w:rPr>
     </w:lvl>
     <w:lvl w:ilvl="6" w:tplc="5518DF0A">
@@ -973,7 +915,7 @@
         <w:ind w:left="5040" w:hanging="360"/>
       </w:pPr>
       <w:rPr>
-        <w:rFonts w:hint="default" w:ascii="Symbol" w:hAnsi="Symbol"/>
+        <w:rFonts w:ascii="Symbol" w:hAnsi="Symbol" w:hint="default"/>
       </w:rPr>
     </w:lvl>
     <w:lvl w:ilvl="7" w:tplc="14345948">
@@ -985,7 +927,7 @@
         <w:ind w:left="5760" w:hanging="360"/>
       </w:pPr>
       <w:rPr>
-        <w:rFonts w:hint="default" w:ascii="Courier New" w:hAnsi="Courier New"/>
+        <w:rFonts w:ascii="Courier New" w:hAnsi="Courier New" w:hint="default"/>
       </w:rPr>
     </w:lvl>
     <w:lvl w:ilvl="8" w:tplc="9E686FD4">
@@ -997,7 +939,7 @@
         <w:ind w:left="6480" w:hanging="360"/>
       </w:pPr>
       <w:rPr>
-        <w:rFonts w:hint="default" w:ascii="Wingdings" w:hAnsi="Wingdings"/>
+        <w:rFonts w:ascii="Wingdings" w:hAnsi="Wingdings" w:hint="default"/>
       </w:rPr>
     </w:lvl>
   </w:abstractNum>
@@ -1100,7 +1042,7 @@
         <w:ind w:left="720" w:hanging="360"/>
       </w:pPr>
       <w:rPr>
-        <w:rFonts w:hint="default" w:ascii="Symbol" w:hAnsi="Symbol"/>
+        <w:rFonts w:ascii="Symbol" w:hAnsi="Symbol" w:hint="default"/>
       </w:rPr>
     </w:lvl>
     <w:lvl w:ilvl="1" w:tplc="4C3E75DA">
@@ -1262,30 +1204,30 @@
       </w:pPr>
     </w:lvl>
   </w:abstractNum>
-  <w:num w:numId="1">
+  <w:num w:numId="1" w16cid:durableId="1410424682">
     <w:abstractNumId w:val="1"/>
   </w:num>
-  <w:num w:numId="2">
+  <w:num w:numId="2" w16cid:durableId="677580786">
     <w:abstractNumId w:val="2"/>
   </w:num>
-  <w:num w:numId="3">
+  <w:num w:numId="3" w16cid:durableId="661615857">
     <w:abstractNumId w:val="3"/>
   </w:num>
-  <w:num w:numId="4">
+  <w:num w:numId="4" w16cid:durableId="2106874602">
     <w:abstractNumId w:val="0"/>
   </w:num>
-  <w:num w:numId="5">
+  <w:num w:numId="5" w16cid:durableId="1005519777">
     <w:abstractNumId w:val="4"/>
   </w:num>
 </w:numbering>
 </file>
 
 <file path=word/styles.xml><?xml version="1.0" encoding="utf-8"?>
-<w:styles xmlns:wp14="http://schemas.microsoft.com/office/word/2010/wordprocessingDrawing" xmlns:mc="http://schemas.openxmlformats.org/markup-compatibility/2006" xmlns:r="http://schemas.openxmlformats.org/officeDocument/2006/relationships" xmlns:w="http://schemas.openxmlformats.org/wordprocessingml/2006/main" xmlns:w14="http://schemas.microsoft.com/office/word/2010/wordml" xmlns:w15="http://schemas.microsoft.com/office/word/2012/wordml" xmlns:w16cex="http://schemas.microsoft.com/office/word/2018/wordml/cex" xmlns:w16cid="http://schemas.microsoft.com/office/word/2016/wordml/cid" xmlns:w16="http://schemas.microsoft.com/office/word/2018/wordml" xmlns:w16se="http://schemas.microsoft.com/office/word/2015/wordml/symex" mc:Ignorable="w14 w15 w16se w16cid w16 w16cex wp14">
+<w:styles xmlns:mc="http://schemas.openxmlformats.org/markup-compatibility/2006" xmlns:r="http://schemas.openxmlformats.org/officeDocument/2006/relationships" xmlns:w="http://schemas.openxmlformats.org/wordprocessingml/2006/main" xmlns:w14="http://schemas.microsoft.com/office/word/2010/wordml" xmlns:w15="http://schemas.microsoft.com/office/word/2012/wordml" xmlns:w16cex="http://schemas.microsoft.com/office/word/2018/wordml/cex" xmlns:w16cid="http://schemas.microsoft.com/office/word/2016/wordml/cid" xmlns:w16="http://schemas.microsoft.com/office/word/2018/wordml" xmlns:w16sdtdh="http://schemas.microsoft.com/office/word/2020/wordml/sdtdatahash" xmlns:w16se="http://schemas.microsoft.com/office/word/2015/wordml/symex" mc:Ignorable="w14 w15 w16se w16cid w16 w16cex w16sdtdh">
   <w:docDefaults>
     <w:rPrDefault>
       <w:rPr>
-        <w:rFonts w:asciiTheme="minorHAnsi" w:hAnsiTheme="minorHAnsi" w:eastAsiaTheme="minorHAnsi" w:cstheme="minorBidi"/>
+        <w:rFonts w:asciiTheme="minorHAnsi" w:eastAsiaTheme="minorHAnsi" w:hAnsiTheme="minorHAnsi" w:cstheme="minorBidi"/>
         <w:sz w:val="22"/>
         <w:szCs w:val="22"/>
         <w:lang w:val="en-US" w:eastAsia="en-US" w:bidi="ar-SA"/>
@@ -1300,14 +1242,14 @@
   <w:latentStyles w:defLockedState="0" w:defUIPriority="99" w:defSemiHidden="0" w:defUnhideWhenUsed="0" w:defQFormat="0" w:count="376">
     <w:lsdException w:name="Normal" w:uiPriority="0" w:qFormat="1"/>
     <w:lsdException w:name="heading 1" w:uiPriority="9" w:qFormat="1"/>
-    <w:lsdException w:name="heading 2" w:uiPriority="9" w:semiHidden="1" w:unhideWhenUsed="1" w:qFormat="1"/>
-    <w:lsdException w:name="heading 3" w:uiPriority="9" w:semiHidden="1" w:unhideWhenUsed="1" w:qFormat="1"/>
-    <w:lsdException w:name="heading 4" w:uiPriority="9" w:semiHidden="1" w:unhideWhenUsed="1" w:qFormat="1"/>
-    <w:lsdException w:name="heading 5" w:uiPriority="9" w:semiHidden="1" w:unhideWhenUsed="1" w:qFormat="1"/>
-    <w:lsdException w:name="heading 6" w:uiPriority="9" w:semiHidden="1" w:unhideWhenUsed="1" w:qFormat="1"/>
-    <w:lsdException w:name="heading 7" w:uiPriority="9" w:semiHidden="1" w:unhideWhenUsed="1" w:qFormat="1"/>
-    <w:lsdException w:name="heading 8" w:uiPriority="9" w:semiHidden="1" w:unhideWhenUsed="1" w:qFormat="1"/>
-    <w:lsdException w:name="heading 9" w:uiPriority="9" w:semiHidden="1" w:unhideWhenUsed="1" w:qFormat="1"/>
+    <w:lsdException w:name="heading 2" w:semiHidden="1" w:uiPriority="9" w:unhideWhenUsed="1" w:qFormat="1"/>
+    <w:lsdException w:name="heading 3" w:semiHidden="1" w:uiPriority="9" w:unhideWhenUsed="1" w:qFormat="1"/>
+    <w:lsdException w:name="heading 4" w:semiHidden="1" w:uiPriority="9" w:unhideWhenUsed="1" w:qFormat="1"/>
+    <w:lsdException w:name="heading 5" w:semiHidden="1" w:uiPriority="9" w:unhideWhenUsed="1" w:qFormat="1"/>
+    <w:lsdException w:name="heading 6" w:semiHidden="1" w:uiPriority="9" w:unhideWhenUsed="1" w:qFormat="1"/>
+    <w:lsdException w:name="heading 7" w:semiHidden="1" w:uiPriority="9" w:unhideWhenUsed="1" w:qFormat="1"/>
+    <w:lsdException w:name="heading 8" w:semiHidden="1" w:uiPriority="9" w:unhideWhenUsed="1" w:qFormat="1"/>
+    <w:lsdException w:name="heading 9" w:semiHidden="1" w:uiPriority="9" w:unhideWhenUsed="1" w:qFormat="1"/>
     <w:lsdException w:name="index 1" w:semiHidden="1" w:unhideWhenUsed="1"/>
     <w:lsdException w:name="index 2" w:semiHidden="1" w:unhideWhenUsed="1"/>
     <w:lsdException w:name="index 3" w:semiHidden="1" w:unhideWhenUsed="1"/>
@@ -1317,22 +1259,22 @@
     <w:lsdException w:name="index 7" w:semiHidden="1" w:unhideWhenUsed="1"/>
     <w:lsdException w:name="index 8" w:semiHidden="1" w:unhideWhenUsed="1"/>
     <w:lsdException w:name="index 9" w:semiHidden="1" w:unhideWhenUsed="1"/>
-    <w:lsdException w:name="toc 1" w:uiPriority="39" w:semiHidden="1" w:unhideWhenUsed="1"/>
-    <w:lsdException w:name="toc 2" w:uiPriority="39" w:semiHidden="1" w:unhideWhenUsed="1"/>
-    <w:lsdException w:name="toc 3" w:uiPriority="39" w:semiHidden="1" w:unhideWhenUsed="1"/>
-    <w:lsdException w:name="toc 4" w:uiPriority="39" w:semiHidden="1" w:unhideWhenUsed="1"/>
-    <w:lsdException w:name="toc 5" w:uiPriority="39" w:semiHidden="1" w:unhideWhenUsed="1"/>
-    <w:lsdException w:name="toc 6" w:uiPriority="39" w:semiHidden="1" w:unhideWhenUsed="1"/>
-    <w:lsdException w:name="toc 7" w:uiPriority="39" w:semiHidden="1" w:unhideWhenUsed="1"/>
-    <w:lsdException w:name="toc 8" w:uiPriority="39" w:semiHidden="1" w:unhideWhenUsed="1"/>
-    <w:lsdException w:name="toc 9" w:uiPriority="39" w:semiHidden="1" w:unhideWhenUsed="1"/>
+    <w:lsdException w:name="toc 1" w:semiHidden="1" w:uiPriority="39" w:unhideWhenUsed="1"/>
+    <w:lsdException w:name="toc 2" w:semiHidden="1" w:uiPriority="39" w:unhideWhenUsed="1"/>
+    <w:lsdException w:name="toc 3" w:semiHidden="1" w:uiPriority="39" w:unhideWhenUsed="1"/>
+    <w:lsdException w:name="toc 4" w:semiHidden="1" w:uiPriority="39" w:unhideWhenUsed="1"/>
+    <w:lsdException w:name="toc 5" w:semiHidden="1" w:uiPriority="39" w:unhideWhenUsed="1"/>
+    <w:lsdException w:name="toc 6" w:semiHidden="1" w:uiPriority="39" w:unhideWhenUsed="1"/>
+    <w:lsdException w:name="toc 7" w:semiHidden="1" w:uiPriority="39" w:unhideWhenUsed="1"/>
+    <w:lsdException w:name="toc 8" w:semiHidden="1" w:uiPriority="39" w:unhideWhenUsed="1"/>
+    <w:lsdException w:name="toc 9" w:semiHidden="1" w:uiPriority="39" w:unhideWhenUsed="1"/>
     <w:lsdException w:name="Normal Indent" w:semiHidden="1" w:unhideWhenUsed="1"/>
     <w:lsdException w:name="footnote text" w:semiHidden="1" w:unhideWhenUsed="1"/>
     <w:lsdException w:name="annotation text" w:semiHidden="1" w:unhideWhenUsed="1"/>
     <w:lsdException w:name="header" w:semiHidden="1" w:unhideWhenUsed="1"/>
     <w:lsdException w:name="footer" w:semiHidden="1" w:unhideWhenUsed="1"/>
     <w:lsdException w:name="index heading" w:semiHidden="1" w:unhideWhenUsed="1"/>
-    <w:lsdException w:name="caption" w:uiPriority="35" w:semiHidden="1" w:unhideWhenUsed="1" w:qFormat="1"/>
+    <w:lsdException w:name="caption" w:semiHidden="1" w:uiPriority="35" w:unhideWhenUsed="1" w:qFormat="1"/>
     <w:lsdException w:name="table of figures" w:semiHidden="1" w:unhideWhenUsed="1"/>
     <w:lsdException w:name="envelope address" w:semiHidden="1" w:unhideWhenUsed="1"/>
     <w:lsdException w:name="envelope return" w:semiHidden="1" w:unhideWhenUsed="1"/>
@@ -1363,7 +1305,7 @@
     <w:lsdException w:name="Title" w:uiPriority="10" w:qFormat="1"/>
     <w:lsdException w:name="Closing" w:semiHidden="1" w:unhideWhenUsed="1"/>
     <w:lsdException w:name="Signature" w:semiHidden="1" w:unhideWhenUsed="1"/>
-    <w:lsdException w:name="Default Paragraph Font" w:uiPriority="1" w:semiHidden="1" w:unhideWhenUsed="1"/>
+    <w:lsdException w:name="Default Paragraph Font" w:semiHidden="1" w:uiPriority="1" w:unhideWhenUsed="1"/>
     <w:lsdException w:name="Body Text" w:semiHidden="1" w:unhideWhenUsed="1"/>
     <w:lsdException w:name="Body Text Indent" w:semiHidden="1" w:unhideWhenUsed="1"/>
     <w:lsdException w:name="List Continue" w:semiHidden="1" w:unhideWhenUsed="1"/>
@@ -1563,8 +1505,8 @@
     <w:lsdException w:name="Subtle Reference" w:uiPriority="31" w:qFormat="1"/>
     <w:lsdException w:name="Intense Reference" w:uiPriority="32" w:qFormat="1"/>
     <w:lsdException w:name="Book Title" w:uiPriority="33" w:qFormat="1"/>
-    <w:lsdException w:name="Bibliography" w:uiPriority="37" w:semiHidden="1" w:unhideWhenUsed="1"/>
-    <w:lsdException w:name="TOC Heading" w:uiPriority="39" w:semiHidden="1" w:unhideWhenUsed="1" w:qFormat="1"/>
+    <w:lsdException w:name="Bibliography" w:semiHidden="1" w:uiPriority="37" w:unhideWhenUsed="1"/>
+    <w:lsdException w:name="TOC Heading" w:semiHidden="1" w:uiPriority="39" w:unhideWhenUsed="1" w:qFormat="1"/>
     <w:lsdException w:name="Plain Table 1" w:uiPriority="41"/>
     <w:lsdException w:name="Plain Table 2" w:uiPriority="42"/>
     <w:lsdException w:name="Plain Table 3" w:uiPriority="43"/>
@@ -1675,17 +1617,17 @@
     <w:lsdException w:name="Unresolved Mention" w:semiHidden="1" w:unhideWhenUsed="1"/>
     <w:lsdException w:name="Smart Link" w:semiHidden="1" w:unhideWhenUsed="1"/>
   </w:latentStyles>
-  <w:style w:type="paragraph" w:styleId="Normal" w:default="1">
+  <w:style w:type="paragraph" w:default="1" w:styleId="Normal">
     <w:name w:val="Normal"/>
     <w:qFormat/>
   </w:style>
-  <w:style w:type="character" w:styleId="DefaultParagraphFont" w:default="1">
+  <w:style w:type="character" w:default="1" w:styleId="DefaultParagraphFont">
     <w:name w:val="Default Paragraph Font"/>
     <w:uiPriority w:val="1"/>
     <w:semiHidden/>
     <w:unhideWhenUsed/>
   </w:style>
-  <w:style w:type="table" w:styleId="TableNormal" w:default="1">
+  <w:style w:type="table" w:default="1" w:styleId="TableNormal">
     <w:name w:val="Normal Table"/>
     <w:uiPriority w:val="99"/>
     <w:semiHidden/>
@@ -1700,7 +1642,7 @@
       </w:tblCellMar>
     </w:tblPr>
   </w:style>
-  <w:style w:type="numbering" w:styleId="NoList" w:default="1">
+  <w:style w:type="numbering" w:default="1" w:styleId="NoList">
     <w:name w:val="No List"/>
     <w:uiPriority w:val="99"/>
     <w:semiHidden/>
@@ -2050,18 +1992,18 @@
 </file>
 
 <file path=customXml/item1.xml><?xml version="1.0" encoding="utf-8"?>
-<p:properties xmlns:p="http://schemas.microsoft.com/office/2006/metadata/properties" xmlns:xsi="http://www.w3.org/2001/XMLSchema-instance" xmlns:pc="http://schemas.microsoft.com/office/infopath/2007/PartnerControls">
-  <documentManagement/>
-</p:properties>
-</file>
-
-<file path=customXml/item2.xml><?xml version="1.0" encoding="utf-8"?>
 <?mso-contentType ?>
 <FormTemplates xmlns="http://schemas.microsoft.com/sharepoint/v3/contenttype/forms">
   <Display>DocumentLibraryForm</Display>
   <Edit>DocumentLibraryForm</Edit>
   <New>DocumentLibraryForm</New>
 </FormTemplates>
+</file>
+
+<file path=customXml/item2.xml><?xml version="1.0" encoding="utf-8"?>
+<p:properties xmlns:p="http://schemas.microsoft.com/office/2006/metadata/properties" xmlns:xsi="http://www.w3.org/2001/XMLSchema-instance" xmlns:pc="http://schemas.microsoft.com/office/infopath/2007/PartnerControls">
+  <documentManagement/>
+</p:properties>
 </file>
 
 <file path=customXml/item3.xml><?xml version="1.0" encoding="utf-8"?>
@@ -2197,18 +2139,18 @@
 </file>
 
 <file path=customXml/itemProps1.xml><?xml version="1.0" encoding="utf-8"?>
-<ds:datastoreItem xmlns:ds="http://schemas.openxmlformats.org/officeDocument/2006/customXml" ds:itemID="{E78AA0D2-06CA-4BD8-A985-3AA3C7278279}">
+<ds:datastoreItem xmlns:ds="http://schemas.openxmlformats.org/officeDocument/2006/customXml" ds:itemID="{D0A95645-FBED-4290-ABB8-FBB9DDA4E402}">
   <ds:schemaRefs>
-    <ds:schemaRef ds:uri="http://schemas.microsoft.com/office/2006/metadata/properties"/>
-    <ds:schemaRef ds:uri="http://schemas.microsoft.com/office/infopath/2007/PartnerControls"/>
+    <ds:schemaRef ds:uri="http://schemas.microsoft.com/sharepoint/v3/contenttype/forms"/>
   </ds:schemaRefs>
 </ds:datastoreItem>
 </file>
 
 <file path=customXml/itemProps2.xml><?xml version="1.0" encoding="utf-8"?>
-<ds:datastoreItem xmlns:ds="http://schemas.openxmlformats.org/officeDocument/2006/customXml" ds:itemID="{D0A95645-FBED-4290-ABB8-FBB9DDA4E402}">
+<ds:datastoreItem xmlns:ds="http://schemas.openxmlformats.org/officeDocument/2006/customXml" ds:itemID="{E78AA0D2-06CA-4BD8-A985-3AA3C7278279}">
   <ds:schemaRefs>
-    <ds:schemaRef ds:uri="http://schemas.microsoft.com/sharepoint/v3/contenttype/forms"/>
+    <ds:schemaRef ds:uri="http://schemas.microsoft.com/office/2006/metadata/properties"/>
+    <ds:schemaRef ds:uri="http://schemas.microsoft.com/office/infopath/2007/PartnerControls"/>
   </ds:schemaRefs>
 </ds:datastoreItem>
 </file>

</xml_diff>